<commit_message>
Quick Update to Exec Summary
</commit_message>
<xml_diff>
--- a/DS740/Final Project/Final Project Exec Summary.docx
+++ b/DS740/Final Project/Final Project Exec Summary.docx
@@ -188,7 +188,23 @@
           <w:sz w:val="24"/>
           <w:szCs w:val="24"/>
         </w:rPr>
-        <w:t xml:space="preserve"> Below are the items from the survey. Note that a 0 on any of the scored questions indicates an NA for that flight.  </w:t>
+        <w:t xml:space="preserve"> Below are the items from the survey. Note that a 0 </w:t>
+      </w:r>
+      <w:r>
+        <w:rPr>
+          <w:rFonts w:ascii="Arial Nova" w:hAnsi="Arial Nova"/>
+          <w:sz w:val="24"/>
+          <w:szCs w:val="24"/>
+        </w:rPr>
+        <w:t>for</w:t>
+      </w:r>
+      <w:r>
+        <w:rPr>
+          <w:rFonts w:ascii="Arial Nova" w:hAnsi="Arial Nova"/>
+          <w:sz w:val="24"/>
+          <w:szCs w:val="24"/>
+        </w:rPr>
+        <w:t xml:space="preserve"> any of the scored questions indicates an NA for that flight.  </w:t>
       </w:r>
     </w:p>
     <w:p>
@@ -781,6 +797,182 @@
           <w:szCs w:val="24"/>
         </w:rPr>
       </w:pPr>
+      <w:r>
+        <w:rPr>
+          <w:rFonts w:ascii="Arial Nova" w:hAnsi="Arial Nova"/>
+          <w:sz w:val="24"/>
+          <w:szCs w:val="24"/>
+        </w:rPr>
+        <w:lastRenderedPageBreak/>
+        <w:t xml:space="preserve">I will quickly check the correlations of the variables in the data set to make sure we don’t have any issues with that. There are a couple of small pockets of correlation. </w:t>
+      </w:r>
+      <w:proofErr w:type="spellStart"/>
+      <w:r>
+        <w:rPr>
+          <w:rFonts w:ascii="Arial Nova" w:hAnsi="Arial Nova"/>
+          <w:sz w:val="24"/>
+          <w:szCs w:val="24"/>
+        </w:rPr>
+        <w:t>Seat.comfort</w:t>
+      </w:r>
+      <w:proofErr w:type="spellEnd"/>
+      <w:r>
+        <w:rPr>
+          <w:rFonts w:ascii="Arial Nova" w:hAnsi="Arial Nova"/>
+          <w:sz w:val="24"/>
+          <w:szCs w:val="24"/>
+        </w:rPr>
+        <w:t xml:space="preserve">, </w:t>
+      </w:r>
+      <w:proofErr w:type="spellStart"/>
+      <w:r>
+        <w:rPr>
+          <w:rFonts w:ascii="Arial Nova" w:hAnsi="Arial Nova"/>
+          <w:sz w:val="24"/>
+          <w:szCs w:val="24"/>
+        </w:rPr>
+        <w:t>Food.and.drink</w:t>
+      </w:r>
+      <w:proofErr w:type="spellEnd"/>
+      <w:r>
+        <w:rPr>
+          <w:rFonts w:ascii="Arial Nova" w:hAnsi="Arial Nova"/>
+          <w:sz w:val="24"/>
+          <w:szCs w:val="24"/>
+        </w:rPr>
+        <w:t xml:space="preserve">, and </w:t>
+      </w:r>
+      <w:proofErr w:type="spellStart"/>
+      <w:r>
+        <w:rPr>
+          <w:rFonts w:ascii="Arial Nova" w:hAnsi="Arial Nova"/>
+          <w:sz w:val="24"/>
+          <w:szCs w:val="24"/>
+        </w:rPr>
+        <w:t>Inflight.entertainment</w:t>
+      </w:r>
+      <w:proofErr w:type="spellEnd"/>
+      <w:r>
+        <w:rPr>
+          <w:rFonts w:ascii="Arial Nova" w:hAnsi="Arial Nova"/>
+          <w:sz w:val="24"/>
+          <w:szCs w:val="24"/>
+        </w:rPr>
+        <w:t xml:space="preserve"> make up the first cluster and </w:t>
+      </w:r>
+      <w:proofErr w:type="spellStart"/>
+      <w:r>
+        <w:rPr>
+          <w:rFonts w:ascii="Arial Nova" w:hAnsi="Arial Nova"/>
+          <w:sz w:val="24"/>
+          <w:szCs w:val="24"/>
+        </w:rPr>
+        <w:t>Onboard.service</w:t>
+      </w:r>
+      <w:proofErr w:type="spellEnd"/>
+      <w:r>
+        <w:rPr>
+          <w:rFonts w:ascii="Arial Nova" w:hAnsi="Arial Nova"/>
+          <w:sz w:val="24"/>
+          <w:szCs w:val="24"/>
+        </w:rPr>
+        <w:t xml:space="preserve">, </w:t>
+      </w:r>
+      <w:proofErr w:type="spellStart"/>
+      <w:r>
+        <w:rPr>
+          <w:rFonts w:ascii="Arial Nova" w:hAnsi="Arial Nova"/>
+          <w:sz w:val="24"/>
+          <w:szCs w:val="24"/>
+        </w:rPr>
+        <w:t>Baggage.handling</w:t>
+      </w:r>
+      <w:proofErr w:type="spellEnd"/>
+      <w:r>
+        <w:rPr>
+          <w:rFonts w:ascii="Arial Nova" w:hAnsi="Arial Nova"/>
+          <w:sz w:val="24"/>
+          <w:szCs w:val="24"/>
+        </w:rPr>
+        <w:t xml:space="preserve">, and </w:t>
+      </w:r>
+      <w:proofErr w:type="spellStart"/>
+      <w:r>
+        <w:rPr>
+          <w:rFonts w:ascii="Arial Nova" w:hAnsi="Arial Nova"/>
+          <w:sz w:val="24"/>
+          <w:szCs w:val="24"/>
+        </w:rPr>
+        <w:t>Inflight.service</w:t>
+      </w:r>
+      <w:proofErr w:type="spellEnd"/>
+      <w:r>
+        <w:rPr>
+          <w:rFonts w:ascii="Arial Nova" w:hAnsi="Arial Nova"/>
+          <w:sz w:val="24"/>
+          <w:szCs w:val="24"/>
+        </w:rPr>
+        <w:t xml:space="preserve"> make up the second. Both of those clusters make sense intuitively. Someone concerned about seat comfort might expect more from other material comforts on the flight. </w:t>
+      </w:r>
+    </w:p>
+    <w:p>
+      <w:pPr>
+        <w:jc w:val="center"/>
+        <w:rPr>
+          <w:rFonts w:ascii="Arial Nova" w:hAnsi="Arial Nova"/>
+          <w:sz w:val="24"/>
+          <w:szCs w:val="24"/>
+        </w:rPr>
+      </w:pPr>
+      <w:r>
+        <w:rPr>
+          <w:rFonts w:ascii="Arial Nova" w:hAnsi="Arial Nova"/>
+          <w:noProof/>
+          <w:sz w:val="24"/>
+          <w:szCs w:val="24"/>
+        </w:rPr>
+        <w:drawing>
+          <wp:inline distT="0" distB="0" distL="0" distR="0" wp14:anchorId="67F4E541" wp14:editId="46DC123F">
+            <wp:extent cx="4014457" cy="4096385"/>
+            <wp:effectExtent l="0" t="0" r="5715" b="0"/>
+            <wp:docPr id="12" name="Picture 12" descr="Chart, scatter chart&#10;&#10;Description automatically generated"/>
+            <wp:cNvGraphicFramePr>
+              <a:graphicFrameLocks xmlns:a="http://schemas.openxmlformats.org/drawingml/2006/main" noChangeAspect="1"/>
+            </wp:cNvGraphicFramePr>
+            <a:graphic xmlns:a="http://schemas.openxmlformats.org/drawingml/2006/main">
+              <a:graphicData uri="http://schemas.openxmlformats.org/drawingml/2006/picture">
+                <pic:pic xmlns:pic="http://schemas.openxmlformats.org/drawingml/2006/picture">
+                  <pic:nvPicPr>
+                    <pic:cNvPr id="12" name="Picture 12" descr="Chart, scatter chart&#10;&#10;Description automatically generated"/>
+                    <pic:cNvPicPr/>
+                  </pic:nvPicPr>
+                  <pic:blipFill>
+                    <a:blip r:embed="rId5">
+                      <a:extLst>
+                        <a:ext uri="{28A0092B-C50C-407E-A947-70E740481C1C}">
+                          <a14:useLocalDpi xmlns:a14="http://schemas.microsoft.com/office/drawing/2010/main" val="0"/>
+                        </a:ext>
+                      </a:extLst>
+                    </a:blip>
+                    <a:stretch>
+                      <a:fillRect/>
+                    </a:stretch>
+                  </pic:blipFill>
+                  <pic:spPr>
+                    <a:xfrm>
+                      <a:off x="0" y="0"/>
+                      <a:ext cx="4023072" cy="4105176"/>
+                    </a:xfrm>
+                    <a:prstGeom prst="rect">
+                      <a:avLst/>
+                    </a:prstGeom>
+                  </pic:spPr>
+                </pic:pic>
+              </a:graphicData>
+            </a:graphic>
+          </wp:inline>
+        </w:drawing>
+      </w:r>
     </w:p>
     <w:p>
       <w:pPr>
@@ -869,23 +1061,71 @@
           <w:sz w:val="24"/>
           <w:szCs w:val="24"/>
         </w:rPr>
-        <w:t>are Inflight.wifi.service</w:t>
-      </w:r>
-      <w:r>
-        <w:rPr>
-          <w:rFonts w:ascii="Arial Nova" w:hAnsi="Arial Nova"/>
-          <w:sz w:val="24"/>
-          <w:szCs w:val="24"/>
-        </w:rPr>
-        <w:t>, Online.boarding,</w:t>
-      </w:r>
-      <w:r>
-        <w:rPr>
-          <w:rFonts w:ascii="Arial Nova" w:hAnsi="Arial Nova"/>
-          <w:sz w:val="24"/>
-          <w:szCs w:val="24"/>
-        </w:rPr>
-        <w:t xml:space="preserve"> and Checkin.service. </w:t>
+        <w:t xml:space="preserve">are </w:t>
+      </w:r>
+      <w:proofErr w:type="spellStart"/>
+      <w:proofErr w:type="gramStart"/>
+      <w:r>
+        <w:rPr>
+          <w:rFonts w:ascii="Arial Nova" w:hAnsi="Arial Nova"/>
+          <w:sz w:val="24"/>
+          <w:szCs w:val="24"/>
+        </w:rPr>
+        <w:t>Inflight.wifi.service</w:t>
+      </w:r>
+      <w:proofErr w:type="spellEnd"/>
+      <w:proofErr w:type="gramEnd"/>
+      <w:r>
+        <w:rPr>
+          <w:rFonts w:ascii="Arial Nova" w:hAnsi="Arial Nova"/>
+          <w:sz w:val="24"/>
+          <w:szCs w:val="24"/>
+        </w:rPr>
+        <w:t xml:space="preserve">, </w:t>
+      </w:r>
+      <w:proofErr w:type="spellStart"/>
+      <w:r>
+        <w:rPr>
+          <w:rFonts w:ascii="Arial Nova" w:hAnsi="Arial Nova"/>
+          <w:sz w:val="24"/>
+          <w:szCs w:val="24"/>
+        </w:rPr>
+        <w:t>Online.boarding</w:t>
+      </w:r>
+      <w:proofErr w:type="spellEnd"/>
+      <w:r>
+        <w:rPr>
+          <w:rFonts w:ascii="Arial Nova" w:hAnsi="Arial Nova"/>
+          <w:sz w:val="24"/>
+          <w:szCs w:val="24"/>
+        </w:rPr>
+        <w:t>,</w:t>
+      </w:r>
+      <w:r>
+        <w:rPr>
+          <w:rFonts w:ascii="Arial Nova" w:hAnsi="Arial Nova"/>
+          <w:sz w:val="24"/>
+          <w:szCs w:val="24"/>
+        </w:rPr>
+        <w:t xml:space="preserve"> and </w:t>
+      </w:r>
+      <w:proofErr w:type="spellStart"/>
+      <w:r>
+        <w:rPr>
+          <w:rFonts w:ascii="Arial Nova" w:hAnsi="Arial Nova"/>
+          <w:sz w:val="24"/>
+          <w:szCs w:val="24"/>
+        </w:rPr>
+        <w:t>Checkin.service</w:t>
+      </w:r>
+      <w:proofErr w:type="spellEnd"/>
+      <w:r>
+        <w:rPr>
+          <w:rFonts w:ascii="Arial Nova" w:hAnsi="Arial Nova"/>
+          <w:sz w:val="24"/>
+          <w:szCs w:val="24"/>
+        </w:rPr>
+        <w:t xml:space="preserve">. </w:t>
       </w:r>
       <w:r>
         <w:rPr>
@@ -901,8 +1141,38 @@
           <w:sz w:val="24"/>
           <w:szCs w:val="24"/>
         </w:rPr>
-        <w:t>n interesting phenomenon is revealed when you look at the partial dependence plot for Inflight.wifi.service. As mentioned earlier, a value of zero for the survey items indicates an NA. What this allows is flights without wifi</w:t>
-      </w:r>
+        <w:t xml:space="preserve">n interesting phenomenon is revealed when you look at the partial dependence plot for </w:t>
+      </w:r>
+      <w:proofErr w:type="spellStart"/>
+      <w:proofErr w:type="gramStart"/>
+      <w:r>
+        <w:rPr>
+          <w:rFonts w:ascii="Arial Nova" w:hAnsi="Arial Nova"/>
+          <w:sz w:val="24"/>
+          <w:szCs w:val="24"/>
+        </w:rPr>
+        <w:t>Inflight.wifi.service</w:t>
+      </w:r>
+      <w:proofErr w:type="spellEnd"/>
+      <w:proofErr w:type="gramEnd"/>
+      <w:r>
+        <w:rPr>
+          <w:rFonts w:ascii="Arial Nova" w:hAnsi="Arial Nova"/>
+          <w:sz w:val="24"/>
+          <w:szCs w:val="24"/>
+        </w:rPr>
+        <w:t xml:space="preserve">. As mentioned earlier, a value of zero for the survey items indicates an NA. What this allows is flights without </w:t>
+      </w:r>
+      <w:proofErr w:type="spellStart"/>
+      <w:r>
+        <w:rPr>
+          <w:rFonts w:ascii="Arial Nova" w:hAnsi="Arial Nova"/>
+          <w:sz w:val="24"/>
+          <w:szCs w:val="24"/>
+        </w:rPr>
+        <w:t>wifi</w:t>
+      </w:r>
+      <w:proofErr w:type="spellEnd"/>
       <w:r>
         <w:rPr>
           <w:rFonts w:ascii="Arial Nova" w:hAnsi="Arial Nova"/>
@@ -911,13 +1181,25 @@
         </w:rPr>
         <w:t xml:space="preserve"> (</w:t>
       </w:r>
-      <w:r>
-        <w:rPr>
-          <w:rFonts w:ascii="Arial Nova" w:hAnsi="Arial Nova"/>
-          <w:sz w:val="24"/>
-          <w:szCs w:val="24"/>
-        </w:rPr>
-        <w:t>Inflight.wifi.service == 0</w:t>
+      <w:proofErr w:type="spellStart"/>
+      <w:proofErr w:type="gramStart"/>
+      <w:r>
+        <w:rPr>
+          <w:rFonts w:ascii="Arial Nova" w:hAnsi="Arial Nova"/>
+          <w:sz w:val="24"/>
+          <w:szCs w:val="24"/>
+        </w:rPr>
+        <w:t>Inflight.wifi.service</w:t>
+      </w:r>
+      <w:proofErr w:type="spellEnd"/>
+      <w:proofErr w:type="gramEnd"/>
+      <w:r>
+        <w:rPr>
+          <w:rFonts w:ascii="Arial Nova" w:hAnsi="Arial Nova"/>
+          <w:sz w:val="24"/>
+          <w:szCs w:val="24"/>
+        </w:rPr>
+        <w:t xml:space="preserve"> == 0</w:t>
       </w:r>
       <w:r>
         <w:rPr>
@@ -933,7 +1215,25 @@
           <w:sz w:val="24"/>
           <w:szCs w:val="24"/>
         </w:rPr>
-        <w:t xml:space="preserve">to have higher satisfaction scores than those with poor wifi service </w:t>
+        <w:t xml:space="preserve">to have higher satisfaction scores than those with poor </w:t>
+      </w:r>
+      <w:proofErr w:type="spellStart"/>
+      <w:r>
+        <w:rPr>
+          <w:rFonts w:ascii="Arial Nova" w:hAnsi="Arial Nova"/>
+          <w:sz w:val="24"/>
+          <w:szCs w:val="24"/>
+        </w:rPr>
+        <w:t>wifi</w:t>
+      </w:r>
+      <w:proofErr w:type="spellEnd"/>
+      <w:r>
+        <w:rPr>
+          <w:rFonts w:ascii="Arial Nova" w:hAnsi="Arial Nova"/>
+          <w:sz w:val="24"/>
+          <w:szCs w:val="24"/>
+        </w:rPr>
+        <w:t xml:space="preserve"> service </w:t>
       </w:r>
       <w:r>
         <w:rPr>
@@ -943,13 +1243,23 @@
         </w:rPr>
         <w:t>(</w:t>
       </w:r>
-      <w:r>
-        <w:rPr>
-          <w:rFonts w:ascii="Arial Nova" w:hAnsi="Arial Nova"/>
-          <w:sz w:val="24"/>
-          <w:szCs w:val="24"/>
-        </w:rPr>
-        <w:t xml:space="preserve">Inflight.wifi.service </w:t>
+      <w:proofErr w:type="spellStart"/>
+      <w:r>
+        <w:rPr>
+          <w:rFonts w:ascii="Arial Nova" w:hAnsi="Arial Nova"/>
+          <w:sz w:val="24"/>
+          <w:szCs w:val="24"/>
+        </w:rPr>
+        <w:t>Inflight.wifi.service</w:t>
+      </w:r>
+      <w:proofErr w:type="spellEnd"/>
+      <w:r>
+        <w:rPr>
+          <w:rFonts w:ascii="Arial Nova" w:hAnsi="Arial Nova"/>
+          <w:sz w:val="24"/>
+          <w:szCs w:val="24"/>
+        </w:rPr>
+        <w:t xml:space="preserve"> </w:t>
       </w:r>
       <w:r>
         <w:rPr>
@@ -1021,7 +1331,108 @@
           <w:sz w:val="24"/>
           <w:szCs w:val="24"/>
         </w:rPr>
-        <w:t xml:space="preserve">I looked through the other survey items to check for this U-shaped partial dependence plot. Ease.ofOnline.booking, Food.and.drink, Online.boarding, Seat.comfort, and Leg.room.service all showed some degree of NA scoring higher satisfaction than low scores (1, 2, 3). </w:t>
+        <w:t xml:space="preserve">I looked through the other survey items to check for this U-shaped partial dependence </w:t>
+      </w:r>
+      <w:r>
+        <w:rPr>
+          <w:rFonts w:ascii="Arial Nova" w:hAnsi="Arial Nova"/>
+          <w:sz w:val="24"/>
+          <w:szCs w:val="24"/>
+        </w:rPr>
+        <w:lastRenderedPageBreak/>
+        <w:t xml:space="preserve">plot. </w:t>
+      </w:r>
+      <w:proofErr w:type="spellStart"/>
+      <w:proofErr w:type="gramStart"/>
+      <w:r>
+        <w:rPr>
+          <w:rFonts w:ascii="Arial Nova" w:hAnsi="Arial Nova"/>
+          <w:sz w:val="24"/>
+          <w:szCs w:val="24"/>
+        </w:rPr>
+        <w:t>Ease.ofOnline.booking</w:t>
+      </w:r>
+      <w:proofErr w:type="spellEnd"/>
+      <w:proofErr w:type="gramEnd"/>
+      <w:r>
+        <w:rPr>
+          <w:rFonts w:ascii="Arial Nova" w:hAnsi="Arial Nova"/>
+          <w:sz w:val="24"/>
+          <w:szCs w:val="24"/>
+        </w:rPr>
+        <w:t xml:space="preserve">, </w:t>
+      </w:r>
+      <w:proofErr w:type="spellStart"/>
+      <w:r>
+        <w:rPr>
+          <w:rFonts w:ascii="Arial Nova" w:hAnsi="Arial Nova"/>
+          <w:sz w:val="24"/>
+          <w:szCs w:val="24"/>
+        </w:rPr>
+        <w:t>Food.and.drink</w:t>
+      </w:r>
+      <w:proofErr w:type="spellEnd"/>
+      <w:r>
+        <w:rPr>
+          <w:rFonts w:ascii="Arial Nova" w:hAnsi="Arial Nova"/>
+          <w:sz w:val="24"/>
+          <w:szCs w:val="24"/>
+        </w:rPr>
+        <w:t xml:space="preserve">, </w:t>
+      </w:r>
+      <w:proofErr w:type="spellStart"/>
+      <w:r>
+        <w:rPr>
+          <w:rFonts w:ascii="Arial Nova" w:hAnsi="Arial Nova"/>
+          <w:sz w:val="24"/>
+          <w:szCs w:val="24"/>
+        </w:rPr>
+        <w:t>Online.boarding</w:t>
+      </w:r>
+      <w:proofErr w:type="spellEnd"/>
+      <w:r>
+        <w:rPr>
+          <w:rFonts w:ascii="Arial Nova" w:hAnsi="Arial Nova"/>
+          <w:sz w:val="24"/>
+          <w:szCs w:val="24"/>
+        </w:rPr>
+        <w:t xml:space="preserve">, </w:t>
+      </w:r>
+      <w:proofErr w:type="spellStart"/>
+      <w:r>
+        <w:rPr>
+          <w:rFonts w:ascii="Arial Nova" w:hAnsi="Arial Nova"/>
+          <w:sz w:val="24"/>
+          <w:szCs w:val="24"/>
+        </w:rPr>
+        <w:t>Seat.comfort</w:t>
+      </w:r>
+      <w:proofErr w:type="spellEnd"/>
+      <w:r>
+        <w:rPr>
+          <w:rFonts w:ascii="Arial Nova" w:hAnsi="Arial Nova"/>
+          <w:sz w:val="24"/>
+          <w:szCs w:val="24"/>
+        </w:rPr>
+        <w:t xml:space="preserve">, and </w:t>
+      </w:r>
+      <w:proofErr w:type="spellStart"/>
+      <w:r>
+        <w:rPr>
+          <w:rFonts w:ascii="Arial Nova" w:hAnsi="Arial Nova"/>
+          <w:sz w:val="24"/>
+          <w:szCs w:val="24"/>
+        </w:rPr>
+        <w:t>Leg.room.service</w:t>
+      </w:r>
+      <w:proofErr w:type="spellEnd"/>
+      <w:r>
+        <w:rPr>
+          <w:rFonts w:ascii="Arial Nova" w:hAnsi="Arial Nova"/>
+          <w:sz w:val="24"/>
+          <w:szCs w:val="24"/>
+        </w:rPr>
+        <w:t xml:space="preserve"> all showed some degree of NA scoring higher satisfaction than low scores (1, 2, 3). </w:t>
       </w:r>
     </w:p>
     <w:p>
@@ -1056,7 +1467,7 @@
                     <pic:cNvPicPr/>
                   </pic:nvPicPr>
                   <pic:blipFill>
-                    <a:blip r:embed="rId5">
+                    <a:blip r:embed="rId6">
                       <a:extLst>
                         <a:ext uri="{28A0092B-C50C-407E-A947-70E740481C1C}">
                           <a14:useLocalDpi xmlns:a14="http://schemas.microsoft.com/office/drawing/2010/main" val="0"/>
@@ -1099,7 +1510,6 @@
           <w:sz w:val="24"/>
           <w:szCs w:val="24"/>
         </w:rPr>
-        <w:lastRenderedPageBreak/>
         <w:drawing>
           <wp:inline distT="0" distB="0" distL="0" distR="0" wp14:anchorId="0400EF39" wp14:editId="5DD167C6">
             <wp:extent cx="5943600" cy="1485900"/>
@@ -1116,7 +1526,7 @@
                     <pic:cNvPicPr/>
                   </pic:nvPicPr>
                   <pic:blipFill>
-                    <a:blip r:embed="rId6">
+                    <a:blip r:embed="rId7">
                       <a:extLst>
                         <a:ext uri="{28A0092B-C50C-407E-A947-70E740481C1C}">
                           <a14:useLocalDpi xmlns:a14="http://schemas.microsoft.com/office/drawing/2010/main" val="0"/>
@@ -1159,6 +1569,7 @@
           <w:sz w:val="24"/>
           <w:szCs w:val="24"/>
         </w:rPr>
+        <w:lastRenderedPageBreak/>
         <w:drawing>
           <wp:inline distT="0" distB="0" distL="0" distR="0" wp14:anchorId="39B7E087" wp14:editId="7301F180">
             <wp:extent cx="5943600" cy="3566160"/>
@@ -1175,7 +1586,7 @@
                     <pic:cNvPicPr/>
                   </pic:nvPicPr>
                   <pic:blipFill>
-                    <a:blip r:embed="rId7">
+                    <a:blip r:embed="rId8">
                       <a:extLst>
                         <a:ext uri="{28A0092B-C50C-407E-A947-70E740481C1C}">
                           <a14:useLocalDpi xmlns:a14="http://schemas.microsoft.com/office/drawing/2010/main" val="0"/>
@@ -1234,8 +1645,20 @@
           <w:sz w:val="24"/>
           <w:szCs w:val="24"/>
         </w:rPr>
-        <w:t>I went through to check the most important predictors for the subgroups and found that Inflight.wifi.service</w:t>
-      </w:r>
+        <w:t xml:space="preserve">I went through to check the most important predictors for the subgroups and found that </w:t>
+      </w:r>
+      <w:proofErr w:type="spellStart"/>
+      <w:proofErr w:type="gramStart"/>
+      <w:r>
+        <w:rPr>
+          <w:rFonts w:ascii="Arial Nova" w:hAnsi="Arial Nova"/>
+          <w:sz w:val="24"/>
+          <w:szCs w:val="24"/>
+        </w:rPr>
+        <w:t>Inflight.wifi.service</w:t>
+      </w:r>
+      <w:proofErr w:type="spellEnd"/>
+      <w:proofErr w:type="gramEnd"/>
       <w:r>
         <w:rPr>
           <w:rFonts w:ascii="Arial Nova" w:hAnsi="Arial Nova"/>
@@ -1244,6 +1667,7 @@
         </w:rPr>
         <w:t xml:space="preserve">, </w:t>
       </w:r>
+      <w:proofErr w:type="spellStart"/>
       <w:r>
         <w:rPr>
           <w:rFonts w:ascii="Arial Nova" w:hAnsi="Arial Nova"/>
@@ -1252,6 +1676,7 @@
         </w:rPr>
         <w:t>Online.boarding</w:t>
       </w:r>
+      <w:proofErr w:type="spellEnd"/>
       <w:r>
         <w:rPr>
           <w:rFonts w:ascii="Arial Nova" w:hAnsi="Arial Nova"/>
@@ -1266,7 +1691,25 @@
           <w:sz w:val="24"/>
           <w:szCs w:val="24"/>
         </w:rPr>
-        <w:t xml:space="preserve"> and Checkin.service were unsurprisingly near the top for all groups. </w:t>
+        <w:t xml:space="preserve"> and </w:t>
+      </w:r>
+      <w:proofErr w:type="spellStart"/>
+      <w:r>
+        <w:rPr>
+          <w:rFonts w:ascii="Arial Nova" w:hAnsi="Arial Nova"/>
+          <w:sz w:val="24"/>
+          <w:szCs w:val="24"/>
+        </w:rPr>
+        <w:t>Checkin.service</w:t>
+      </w:r>
+      <w:proofErr w:type="spellEnd"/>
+      <w:r>
+        <w:rPr>
+          <w:rFonts w:ascii="Arial Nova" w:hAnsi="Arial Nova"/>
+          <w:sz w:val="24"/>
+          <w:szCs w:val="24"/>
+        </w:rPr>
+        <w:t xml:space="preserve"> were unsurprisingly near the top for all groups. </w:t>
       </w:r>
     </w:p>
     <w:p>
@@ -1301,7 +1744,7 @@
                     <pic:cNvPicPr/>
                   </pic:nvPicPr>
                   <pic:blipFill>
-                    <a:blip r:embed="rId8">
+                    <a:blip r:embed="rId9">
                       <a:extLst>
                         <a:ext uri="{28A0092B-C50C-407E-A947-70E740481C1C}">
                           <a14:useLocalDpi xmlns:a14="http://schemas.microsoft.com/office/drawing/2010/main" val="0"/>

</xml_diff>